<commit_message>
Adicionando especificacao de cadastro pessoas fisica
</commit_message>
<xml_diff>
--- a/Modelagem Inicial do Banco de Dados Não Relacional.docx
+++ b/Modelagem Inicial do Banco de Dados Não Relacional.docx
@@ -1,6 +1,6 @@
 
 <file path=word/document.xml><?xml version="1.0" encoding="utf-8"?>
-<w:document xmlns:wpc="http://schemas.microsoft.com/office/word/2010/wordprocessingCanvas" xmlns:cx="http://schemas.microsoft.com/office/drawing/2014/chartex" xmlns:mc="http://schemas.openxmlformats.org/markup-compatibility/2006" xmlns:o="urn:schemas-microsoft-com:office:office" xmlns:r="http://schemas.openxmlformats.org/officeDocument/2006/relationships" xmlns:m="http://schemas.openxmlformats.org/officeDocument/2006/math" xmlns:v="urn:schemas-microsoft-com:vml" xmlns:wp14="http://schemas.microsoft.com/office/word/2010/wordprocessingDrawing" xmlns:wp="http://schemas.openxmlformats.org/drawingml/2006/wordprocessingDrawing" xmlns:w10="urn:schemas-microsoft-com:office:word" xmlns:w="http://schemas.openxmlformats.org/wordprocessingml/2006/main" xmlns:w14="http://schemas.microsoft.com/office/word/2010/wordml" xmlns:w15="http://schemas.microsoft.com/office/word/2012/wordml" xmlns:w16se="http://schemas.microsoft.com/office/word/2015/wordml/symex" xmlns:wpg="http://schemas.microsoft.com/office/word/2010/wordprocessingGroup" xmlns:wpi="http://schemas.microsoft.com/office/word/2010/wordprocessingInk" xmlns:wne="http://schemas.microsoft.com/office/word/2006/wordml" xmlns:wps="http://schemas.microsoft.com/office/word/2010/wordprocessingShape" mc:Ignorable="w14 w15 w16se wp14">
+<w:document xmlns:wpc="http://schemas.microsoft.com/office/word/2010/wordprocessingCanvas" xmlns:cx="http://schemas.microsoft.com/office/drawing/2014/chartex" xmlns:cx1="http://schemas.microsoft.com/office/drawing/2015/9/8/chartex" xmlns:cx2="http://schemas.microsoft.com/office/drawing/2015/10/21/chartex" xmlns:cx3="http://schemas.microsoft.com/office/drawing/2016/5/9/chartex" xmlns:cx4="http://schemas.microsoft.com/office/drawing/2016/5/10/chartex" xmlns:cx5="http://schemas.microsoft.com/office/drawing/2016/5/11/chartex" xmlns:cx6="http://schemas.microsoft.com/office/drawing/2016/5/12/chartex" xmlns:cx7="http://schemas.microsoft.com/office/drawing/2016/5/13/chartex" xmlns:cx8="http://schemas.microsoft.com/office/drawing/2016/5/14/chartex" xmlns:mc="http://schemas.openxmlformats.org/markup-compatibility/2006" xmlns:aink="http://schemas.microsoft.com/office/drawing/2016/ink" xmlns:am3d="http://schemas.microsoft.com/office/drawing/2017/model3d" xmlns:o="urn:schemas-microsoft-com:office:office" xmlns:r="http://schemas.openxmlformats.org/officeDocument/2006/relationships" xmlns:m="http://schemas.openxmlformats.org/officeDocument/2006/math" xmlns:v="urn:schemas-microsoft-com:vml" xmlns:wp14="http://schemas.microsoft.com/office/word/2010/wordprocessingDrawing" xmlns:wp="http://schemas.openxmlformats.org/drawingml/2006/wordprocessingDrawing" xmlns:w10="urn:schemas-microsoft-com:office:word" xmlns:w="http://schemas.openxmlformats.org/wordprocessingml/2006/main" xmlns:w14="http://schemas.microsoft.com/office/word/2010/wordml" xmlns:w15="http://schemas.microsoft.com/office/word/2012/wordml" xmlns:w16cex="http://schemas.microsoft.com/office/word/2018/wordml/cex" xmlns:w16cid="http://schemas.microsoft.com/office/word/2016/wordml/cid" xmlns:w16="http://schemas.microsoft.com/office/word/2018/wordml" xmlns:w16sdtdh="http://schemas.microsoft.com/office/word/2020/wordml/sdtdatahash" xmlns:w16se="http://schemas.microsoft.com/office/word/2015/wordml/symex" xmlns:wpg="http://schemas.microsoft.com/office/word/2010/wordprocessingGroup" xmlns:wpi="http://schemas.microsoft.com/office/word/2010/wordprocessingInk" xmlns:wne="http://schemas.microsoft.com/office/word/2006/wordml" xmlns:wps="http://schemas.microsoft.com/office/word/2010/wordprocessingShape" mc:Ignorable="w14 w15 w16se w16cid w16 w16cex w16sdtdh wp14">
   <w:body>
     <w:p>
       <w:pPr>
@@ -107,8 +107,6 @@
         </w:rPr>
         <w:t xml:space="preserve">A modelagem: </w:t>
       </w:r>
-      <w:bookmarkStart w:id="0" w:name="_GoBack"/>
-      <w:bookmarkEnd w:id="0"/>
     </w:p>
     <w:p>
       <w:pPr>
@@ -250,7 +248,7 @@
           <w:sz w:val="28"/>
           <w:szCs w:val="28"/>
         </w:rPr>
-        <w:t xml:space="preserve"> [{</w:t>
+        <w:t xml:space="preserve"> “Nome”</w:t>
       </w:r>
     </w:p>
     <w:p>
@@ -270,22 +268,62 @@
         <w:t>“</w:t>
       </w:r>
       <w:proofErr w:type="spellStart"/>
+      <w:r>
+        <w:rPr>
+          <w:sz w:val="28"/>
+          <w:szCs w:val="28"/>
+        </w:rPr>
+        <w:t>cnpj</w:t>
+      </w:r>
+      <w:proofErr w:type="spellEnd"/>
       <w:proofErr w:type="gramStart"/>
       <w:r>
         <w:rPr>
           <w:sz w:val="28"/>
           <w:szCs w:val="28"/>
         </w:rPr>
-        <w:t>cnpj</w:t>
-      </w:r>
-      <w:proofErr w:type="spellEnd"/>
+        <w:t>” :</w:t>
+      </w:r>
       <w:proofErr w:type="gramEnd"/>
       <w:r>
         <w:rPr>
           <w:sz w:val="28"/>
           <w:szCs w:val="28"/>
         </w:rPr>
-        <w:t>” : 0000.0000/0000-0</w:t>
+        <w:t xml:space="preserve"> 0000.0000/0000-0</w:t>
+      </w:r>
+    </w:p>
+    <w:p>
+      <w:pPr>
+        <w:ind w:left="708"/>
+        <w:rPr>
+          <w:sz w:val="28"/>
+          <w:szCs w:val="28"/>
+        </w:rPr>
+      </w:pPr>
+      <w:r>
+        <w:rPr>
+          <w:sz w:val="28"/>
+          <w:szCs w:val="28"/>
+        </w:rPr>
+        <w:tab/>
+        <w:t>“ramo</w:t>
+      </w:r>
+      <w:proofErr w:type="gramStart"/>
+      <w:r>
+        <w:rPr>
+          <w:sz w:val="28"/>
+          <w:szCs w:val="28"/>
+        </w:rPr>
+        <w:t>” :</w:t>
+      </w:r>
+      <w:proofErr w:type="gramEnd"/>
+      <w:r>
+        <w:rPr>
+          <w:sz w:val="28"/>
+          <w:szCs w:val="28"/>
+        </w:rPr>
+        <w:t xml:space="preserve"> “hortifruti”</w:t>
       </w:r>
     </w:p>
     <w:p>
@@ -304,29 +342,13 @@
         <w:tab/>
         <w:t>“</w:t>
       </w:r>
-      <w:proofErr w:type="gramStart"/>
-      <w:r>
-        <w:rPr>
-          <w:sz w:val="28"/>
-          <w:szCs w:val="28"/>
-        </w:rPr>
-        <w:t>ramo</w:t>
-      </w:r>
-      <w:proofErr w:type="gramEnd"/>
-      <w:r>
-        <w:rPr>
-          <w:sz w:val="28"/>
-          <w:szCs w:val="28"/>
-        </w:rPr>
-        <w:t>” : “</w:t>
-      </w:r>
       <w:proofErr w:type="spellStart"/>
       <w:r>
         <w:rPr>
           <w:sz w:val="28"/>
           <w:szCs w:val="28"/>
         </w:rPr>
-        <w:t>hortifruti</w:t>
+        <w:t>certificacao</w:t>
       </w:r>
       <w:proofErr w:type="spellEnd"/>
       <w:r>
@@ -334,7 +356,72 @@
           <w:sz w:val="28"/>
           <w:szCs w:val="28"/>
         </w:rPr>
-        <w:t>”</w:t>
+        <w:t>”: “nome certificação”</w:t>
+      </w:r>
+    </w:p>
+    <w:p>
+      <w:pPr>
+        <w:ind w:firstLine="708"/>
+        <w:rPr>
+          <w:sz w:val="28"/>
+          <w:szCs w:val="28"/>
+        </w:rPr>
+      </w:pPr>
+      <w:r>
+        <w:rPr>
+          <w:sz w:val="28"/>
+          <w:szCs w:val="28"/>
+        </w:rPr>
+        <w:t>}</w:t>
+      </w:r>
+    </w:p>
+    <w:p>
+      <w:pPr>
+        <w:ind w:left="708"/>
+        <w:rPr>
+          <w:sz w:val="28"/>
+          <w:szCs w:val="28"/>
+        </w:rPr>
+      </w:pPr>
+      <w:r>
+        <w:rPr>
+          <w:sz w:val="28"/>
+          <w:szCs w:val="28"/>
+        </w:rPr>
+        <w:t>Os produtos também poderão ser doados por pessoas físicas:</w:t>
+      </w:r>
+    </w:p>
+    <w:p>
+      <w:pPr>
+        <w:ind w:left="708"/>
+        <w:rPr>
+          <w:sz w:val="28"/>
+          <w:szCs w:val="28"/>
+        </w:rPr>
+      </w:pPr>
+      <w:r>
+        <w:rPr>
+          <w:sz w:val="28"/>
+          <w:szCs w:val="28"/>
+        </w:rPr>
+        <w:t>{</w:t>
+      </w:r>
+    </w:p>
+    <w:p>
+      <w:pPr>
+        <w:ind w:left="708"/>
+        <w:rPr>
+          <w:sz w:val="28"/>
+          <w:szCs w:val="28"/>
+        </w:rPr>
+      </w:pPr>
+      <w:r>
+        <w:rPr>
+          <w:sz w:val="28"/>
+          <w:szCs w:val="28"/>
+        </w:rPr>
+        <w:tab/>
+        <w:t>“Nome pessoa”:</w:t>
       </w:r>
     </w:p>
     <w:p>
@@ -354,117 +441,217 @@
         <w:t>“</w:t>
       </w:r>
       <w:proofErr w:type="spellStart"/>
+      <w:r>
+        <w:rPr>
+          <w:sz w:val="28"/>
+          <w:szCs w:val="28"/>
+        </w:rPr>
+        <w:t>cpf</w:t>
+      </w:r>
+      <w:proofErr w:type="spellEnd"/>
+      <w:r>
+        <w:rPr>
+          <w:sz w:val="28"/>
+          <w:szCs w:val="28"/>
+        </w:rPr>
+        <w:t>”: “000.000.000-00”</w:t>
+      </w:r>
+    </w:p>
+    <w:p>
+      <w:pPr>
+        <w:ind w:left="708"/>
+        <w:rPr>
+          <w:sz w:val="28"/>
+          <w:szCs w:val="28"/>
+        </w:rPr>
+      </w:pPr>
+      <w:r>
+        <w:rPr>
+          <w:sz w:val="28"/>
+          <w:szCs w:val="28"/>
+        </w:rPr>
+        <w:tab/>
+        <w:t>“</w:t>
+      </w:r>
+      <w:proofErr w:type="spellStart"/>
+      <w:r>
+        <w:rPr>
+          <w:sz w:val="28"/>
+          <w:szCs w:val="28"/>
+        </w:rPr>
+        <w:t>dtNasc</w:t>
+      </w:r>
+      <w:proofErr w:type="spellEnd"/>
+      <w:r>
+        <w:rPr>
+          <w:sz w:val="28"/>
+          <w:szCs w:val="28"/>
+        </w:rPr>
+        <w:t>”: “00-00-0000”</w:t>
+      </w:r>
+    </w:p>
+    <w:p>
+      <w:pPr>
+        <w:ind w:left="708"/>
+        <w:rPr>
+          <w:sz w:val="28"/>
+          <w:szCs w:val="28"/>
+        </w:rPr>
+      </w:pPr>
+      <w:r>
+        <w:rPr>
+          <w:sz w:val="28"/>
+          <w:szCs w:val="28"/>
+        </w:rPr>
+        <w:tab/>
+        <w:t>“idade”: “00”</w:t>
+      </w:r>
+    </w:p>
+    <w:p>
+      <w:pPr>
+        <w:ind w:left="708"/>
+        <w:rPr>
+          <w:sz w:val="28"/>
+          <w:szCs w:val="28"/>
+        </w:rPr>
+      </w:pPr>
+      <w:r>
+        <w:rPr>
+          <w:sz w:val="28"/>
+          <w:szCs w:val="28"/>
+        </w:rPr>
+        <w:lastRenderedPageBreak/>
+        <w:tab/>
+        <w:t>“cep”: 00000-00</w:t>
+      </w:r>
+    </w:p>
+    <w:p>
+      <w:pPr>
+        <w:ind w:left="708" w:firstLine="708"/>
+        <w:rPr>
+          <w:sz w:val="28"/>
+          <w:szCs w:val="28"/>
+        </w:rPr>
+      </w:pPr>
+      <w:r>
+        <w:rPr>
+          <w:sz w:val="28"/>
+          <w:szCs w:val="28"/>
+        </w:rPr>
+        <w:t>“rua”: “Nome rua”</w:t>
+      </w:r>
+    </w:p>
+    <w:p>
+      <w:pPr>
+        <w:ind w:left="708"/>
+        <w:rPr>
+          <w:sz w:val="28"/>
+          <w:szCs w:val="28"/>
+        </w:rPr>
+      </w:pPr>
+      <w:r>
+        <w:rPr>
+          <w:sz w:val="28"/>
+          <w:szCs w:val="28"/>
+        </w:rPr>
+        <w:tab/>
+        <w:t>“bairro”: “nome bairro”</w:t>
+      </w:r>
+    </w:p>
+    <w:p>
+      <w:pPr>
+        <w:ind w:left="708"/>
+        <w:rPr>
+          <w:sz w:val="28"/>
+          <w:szCs w:val="28"/>
+        </w:rPr>
+      </w:pPr>
+      <w:r>
+        <w:rPr>
+          <w:sz w:val="28"/>
+          <w:szCs w:val="28"/>
+        </w:rPr>
+        <w:tab/>
+        <w:t>“cidade”: “nome cidade”</w:t>
+      </w:r>
+    </w:p>
+    <w:p>
+      <w:pPr>
+        <w:ind w:left="708"/>
+        <w:rPr>
+          <w:sz w:val="28"/>
+          <w:szCs w:val="28"/>
+        </w:rPr>
+      </w:pPr>
+      <w:r>
+        <w:rPr>
+          <w:sz w:val="28"/>
+          <w:szCs w:val="28"/>
+        </w:rPr>
+        <w:tab/>
+      </w:r>
+    </w:p>
+    <w:p>
+      <w:pPr>
+        <w:ind w:left="708"/>
+        <w:rPr>
+          <w:sz w:val="28"/>
+          <w:szCs w:val="28"/>
+        </w:rPr>
+      </w:pPr>
+      <w:r>
+        <w:rPr>
+          <w:sz w:val="28"/>
+          <w:szCs w:val="28"/>
+        </w:rPr>
+        <w:t>}</w:t>
+      </w:r>
+    </w:p>
+    <w:p>
+      <w:pPr>
+        <w:ind w:left="708"/>
+        <w:rPr>
+          <w:sz w:val="28"/>
+          <w:szCs w:val="28"/>
+        </w:rPr>
+      </w:pPr>
+    </w:p>
+    <w:p>
+      <w:pPr>
+        <w:ind w:left="708"/>
+        <w:rPr>
+          <w:sz w:val="28"/>
+          <w:szCs w:val="28"/>
+        </w:rPr>
+      </w:pPr>
+      <w:r>
+        <w:rPr>
+          <w:sz w:val="28"/>
+          <w:szCs w:val="28"/>
+        </w:rPr>
+        <w:t>Uma empresa pode cadastrar a quantidade desejada de produtos a serem doados</w:t>
+      </w:r>
+      <w:r>
+        <w:rPr>
+          <w:sz w:val="28"/>
+          <w:szCs w:val="28"/>
+        </w:rPr>
+        <w:t xml:space="preserve">, de maneira que cada produto pode ter características </w:t>
+      </w:r>
       <w:proofErr w:type="gramStart"/>
       <w:r>
         <w:rPr>
           <w:sz w:val="28"/>
           <w:szCs w:val="28"/>
         </w:rPr>
-        <w:t>certificacao</w:t>
-      </w:r>
-      <w:proofErr w:type="spellEnd"/>
+        <w:t>variadas,  como</w:t>
+      </w:r>
       <w:proofErr w:type="gramEnd"/>
       <w:r>
         <w:rPr>
           <w:sz w:val="28"/>
           <w:szCs w:val="28"/>
         </w:rPr>
-        <w:t>”: “nome certificação”</w:t>
-      </w:r>
-    </w:p>
-    <w:p>
-      <w:pPr>
-        <w:ind w:left="708"/>
-        <w:rPr>
-          <w:sz w:val="28"/>
-          <w:szCs w:val="28"/>
-        </w:rPr>
-      </w:pPr>
-      <w:r>
-        <w:rPr>
-          <w:sz w:val="28"/>
-          <w:szCs w:val="28"/>
-        </w:rPr>
-        <w:t>}</w:t>
-      </w:r>
-    </w:p>
-    <w:p>
-      <w:pPr>
-        <w:ind w:left="708"/>
-        <w:rPr>
-          <w:sz w:val="28"/>
-          <w:szCs w:val="28"/>
-        </w:rPr>
-      </w:pPr>
-      <w:r>
-        <w:rPr>
-          <w:sz w:val="28"/>
-          <w:szCs w:val="28"/>
-        </w:rPr>
-        <w:t>]</w:t>
-      </w:r>
-    </w:p>
-    <w:p>
-      <w:pPr>
-        <w:ind w:left="708"/>
-        <w:rPr>
-          <w:sz w:val="28"/>
-          <w:szCs w:val="28"/>
-        </w:rPr>
-      </w:pPr>
-      <w:r>
-        <w:rPr>
-          <w:sz w:val="28"/>
-          <w:szCs w:val="28"/>
-        </w:rPr>
-        <w:t>}</w:t>
-      </w:r>
-    </w:p>
-    <w:p>
-      <w:pPr>
-        <w:ind w:left="708"/>
-        <w:rPr>
-          <w:sz w:val="28"/>
-          <w:szCs w:val="28"/>
-        </w:rPr>
-      </w:pPr>
-    </w:p>
-    <w:p>
-      <w:pPr>
-        <w:ind w:left="708"/>
-        <w:rPr>
-          <w:sz w:val="28"/>
-          <w:szCs w:val="28"/>
-        </w:rPr>
-      </w:pPr>
-      <w:r>
-        <w:rPr>
-          <w:sz w:val="28"/>
-          <w:szCs w:val="28"/>
-        </w:rPr>
-        <w:t>Uma empresa pode cadastrar a quantidade desejada de produtos a serem doados</w:t>
-      </w:r>
-      <w:r>
-        <w:rPr>
-          <w:sz w:val="28"/>
-          <w:szCs w:val="28"/>
-        </w:rPr>
-        <w:t xml:space="preserve">, de maneira que cada produto pode ter características </w:t>
-      </w:r>
-      <w:proofErr w:type="gramStart"/>
-      <w:r>
-        <w:rPr>
-          <w:sz w:val="28"/>
-          <w:szCs w:val="28"/>
-        </w:rPr>
-        <w:t>variadas,  como</w:t>
-      </w:r>
-      <w:proofErr w:type="gramEnd"/>
-      <w:r>
-        <w:rPr>
-          <w:sz w:val="28"/>
-          <w:szCs w:val="28"/>
-        </w:rPr>
         <w:t xml:space="preserve"> validade, data produção, validade embalagem, tipo de alimento, entre outros.</w:t>
       </w:r>
     </w:p>
@@ -481,7 +668,6 @@
           <w:sz w:val="28"/>
           <w:szCs w:val="28"/>
         </w:rPr>
-        <w:lastRenderedPageBreak/>
         <w:t xml:space="preserve">Cada produto cadastrado será um documento próprio e terá o </w:t>
       </w:r>
       <w:proofErr w:type="spellStart"/>
@@ -528,7 +714,7 @@
 </file>
 
 <file path=word/numbering.xml><?xml version="1.0" encoding="utf-8"?>
-<w:numbering xmlns:wpc="http://schemas.microsoft.com/office/word/2010/wordprocessingCanvas" xmlns:cx="http://schemas.microsoft.com/office/drawing/2014/chartex" xmlns:mc="http://schemas.openxmlformats.org/markup-compatibility/2006" xmlns:o="urn:schemas-microsoft-com:office:office" xmlns:r="http://schemas.openxmlformats.org/officeDocument/2006/relationships" xmlns:m="http://schemas.openxmlformats.org/officeDocument/2006/math" xmlns:v="urn:schemas-microsoft-com:vml" xmlns:wp14="http://schemas.microsoft.com/office/word/2010/wordprocessingDrawing" xmlns:wp="http://schemas.openxmlformats.org/drawingml/2006/wordprocessingDrawing" xmlns:w10="urn:schemas-microsoft-com:office:word" xmlns:w="http://schemas.openxmlformats.org/wordprocessingml/2006/main" xmlns:w14="http://schemas.microsoft.com/office/word/2010/wordml" xmlns:w15="http://schemas.microsoft.com/office/word/2012/wordml" xmlns:w16se="http://schemas.microsoft.com/office/word/2015/wordml/symex" xmlns:wpg="http://schemas.microsoft.com/office/word/2010/wordprocessingGroup" xmlns:wpi="http://schemas.microsoft.com/office/word/2010/wordprocessingInk" xmlns:wne="http://schemas.microsoft.com/office/word/2006/wordml" xmlns:wps="http://schemas.microsoft.com/office/word/2010/wordprocessingShape" mc:Ignorable="w14 w15 w16se wp14">
+<w:numbering xmlns:wpc="http://schemas.microsoft.com/office/word/2010/wordprocessingCanvas" xmlns:cx="http://schemas.microsoft.com/office/drawing/2014/chartex" xmlns:cx1="http://schemas.microsoft.com/office/drawing/2015/9/8/chartex" xmlns:cx2="http://schemas.microsoft.com/office/drawing/2015/10/21/chartex" xmlns:cx3="http://schemas.microsoft.com/office/drawing/2016/5/9/chartex" xmlns:cx4="http://schemas.microsoft.com/office/drawing/2016/5/10/chartex" xmlns:cx5="http://schemas.microsoft.com/office/drawing/2016/5/11/chartex" xmlns:cx6="http://schemas.microsoft.com/office/drawing/2016/5/12/chartex" xmlns:cx7="http://schemas.microsoft.com/office/drawing/2016/5/13/chartex" xmlns:cx8="http://schemas.microsoft.com/office/drawing/2016/5/14/chartex" xmlns:mc="http://schemas.openxmlformats.org/markup-compatibility/2006" xmlns:aink="http://schemas.microsoft.com/office/drawing/2016/ink" xmlns:am3d="http://schemas.microsoft.com/office/drawing/2017/model3d" xmlns:o="urn:schemas-microsoft-com:office:office" xmlns:r="http://schemas.openxmlformats.org/officeDocument/2006/relationships" xmlns:m="http://schemas.openxmlformats.org/officeDocument/2006/math" xmlns:v="urn:schemas-microsoft-com:vml" xmlns:wp14="http://schemas.microsoft.com/office/word/2010/wordprocessingDrawing" xmlns:wp="http://schemas.openxmlformats.org/drawingml/2006/wordprocessingDrawing" xmlns:w10="urn:schemas-microsoft-com:office:word" xmlns:w="http://schemas.openxmlformats.org/wordprocessingml/2006/main" xmlns:w14="http://schemas.microsoft.com/office/word/2010/wordml" xmlns:w15="http://schemas.microsoft.com/office/word/2012/wordml" xmlns:w16cex="http://schemas.microsoft.com/office/word/2018/wordml/cex" xmlns:w16cid="http://schemas.microsoft.com/office/word/2016/wordml/cid" xmlns:w16="http://schemas.microsoft.com/office/word/2018/wordml" xmlns:w16sdtdh="http://schemas.microsoft.com/office/word/2020/wordml/sdtdatahash" xmlns:w16se="http://schemas.microsoft.com/office/word/2015/wordml/symex" xmlns:wpg="http://schemas.microsoft.com/office/word/2010/wordprocessingGroup" xmlns:wpi="http://schemas.microsoft.com/office/word/2010/wordprocessingInk" xmlns:wne="http://schemas.microsoft.com/office/word/2006/wordml" xmlns:wps="http://schemas.microsoft.com/office/word/2010/wordprocessingShape" mc:Ignorable="w14 w15 w16se w16cid w16 w16cex w16sdtdh wp14">
   <w:abstractNum w:abstractNumId="0" w15:restartNumberingAfterBreak="0">
     <w:nsid w:val="47EB503D"/>
     <w:multiLevelType w:val="hybridMultilevel"/>
@@ -625,7 +811,7 @@
 </file>
 
 <file path=word/styles.xml><?xml version="1.0" encoding="utf-8"?>
-<w:styles xmlns:mc="http://schemas.openxmlformats.org/markup-compatibility/2006" xmlns:r="http://schemas.openxmlformats.org/officeDocument/2006/relationships" xmlns:w="http://schemas.openxmlformats.org/wordprocessingml/2006/main" xmlns:w14="http://schemas.microsoft.com/office/word/2010/wordml" xmlns:w15="http://schemas.microsoft.com/office/word/2012/wordml" xmlns:w16se="http://schemas.microsoft.com/office/word/2015/wordml/symex" mc:Ignorable="w14 w15 w16se">
+<w:styles xmlns:mc="http://schemas.openxmlformats.org/markup-compatibility/2006" xmlns:r="http://schemas.openxmlformats.org/officeDocument/2006/relationships" xmlns:w="http://schemas.openxmlformats.org/wordprocessingml/2006/main" xmlns:w14="http://schemas.microsoft.com/office/word/2010/wordml" xmlns:w15="http://schemas.microsoft.com/office/word/2012/wordml" xmlns:w16cex="http://schemas.microsoft.com/office/word/2018/wordml/cex" xmlns:w16cid="http://schemas.microsoft.com/office/word/2016/wordml/cid" xmlns:w16="http://schemas.microsoft.com/office/word/2018/wordml" xmlns:w16sdtdh="http://schemas.microsoft.com/office/word/2020/wordml/sdtdatahash" xmlns:w16se="http://schemas.microsoft.com/office/word/2015/wordml/symex" mc:Ignorable="w14 w15 w16se w16cid w16 w16cex w16sdtdh">
   <w:docDefaults>
     <w:rPrDefault>
       <w:rPr>
@@ -641,7 +827,7 @@
       </w:pPr>
     </w:pPrDefault>
   </w:docDefaults>
-  <w:latentStyles w:defLockedState="0" w:defUIPriority="99" w:defSemiHidden="0" w:defUnhideWhenUsed="0" w:defQFormat="0" w:count="371">
+  <w:latentStyles w:defLockedState="0" w:defUIPriority="99" w:defSemiHidden="0" w:defUnhideWhenUsed="0" w:defQFormat="0" w:count="376">
     <w:lsdException w:name="Normal" w:uiPriority="0" w:qFormat="1"/>
     <w:lsdException w:name="heading 1" w:uiPriority="9" w:qFormat="1"/>
     <w:lsdException w:name="heading 2" w:semiHidden="1" w:uiPriority="9" w:unhideWhenUsed="1" w:qFormat="1"/>
@@ -747,7 +933,6 @@
     <w:lsdException w:name="HTML Sample" w:semiHidden="1" w:unhideWhenUsed="1"/>
     <w:lsdException w:name="HTML Typewriter" w:semiHidden="1" w:unhideWhenUsed="1"/>
     <w:lsdException w:name="HTML Variable" w:semiHidden="1" w:unhideWhenUsed="1"/>
-    <w:lsdException w:name="Normal Table" w:semiHidden="1" w:unhideWhenUsed="1"/>
     <w:lsdException w:name="annotation subject" w:semiHidden="1" w:unhideWhenUsed="1"/>
     <w:lsdException w:name="No List" w:semiHidden="1" w:unhideWhenUsed="1"/>
     <w:lsdException w:name="Outline List 1" w:semiHidden="1" w:unhideWhenUsed="1"/>
@@ -790,11 +975,8 @@
     <w:lsdException w:name="Table Contemporary" w:semiHidden="1" w:unhideWhenUsed="1"/>
     <w:lsdException w:name="Table Elegant" w:semiHidden="1" w:unhideWhenUsed="1"/>
     <w:lsdException w:name="Table Professional" w:semiHidden="1" w:unhideWhenUsed="1"/>
-    <w:lsdException w:name="Table Subtle 1" w:semiHidden="1" w:unhideWhenUsed="1"/>
     <w:lsdException w:name="Table Subtle 2" w:semiHidden="1" w:unhideWhenUsed="1"/>
     <w:lsdException w:name="Table Web 1" w:semiHidden="1" w:unhideWhenUsed="1"/>
-    <w:lsdException w:name="Table Web 2" w:semiHidden="1" w:unhideWhenUsed="1"/>
-    <w:lsdException w:name="Table Web 3" w:semiHidden="1" w:unhideWhenUsed="1"/>
     <w:lsdException w:name="Balloon Text" w:semiHidden="1" w:unhideWhenUsed="1"/>
     <w:lsdException w:name="Table Grid" w:uiPriority="39"/>
     <w:lsdException w:name="Table Theme" w:semiHidden="1" w:unhideWhenUsed="1"/>
@@ -1013,6 +1195,11 @@
     <w:lsdException w:name="List Table 5 Dark Accent 6" w:uiPriority="50"/>
     <w:lsdException w:name="List Table 6 Colorful Accent 6" w:uiPriority="51"/>
     <w:lsdException w:name="List Table 7 Colorful Accent 6" w:uiPriority="52"/>
+    <w:lsdException w:name="Mention" w:semiHidden="1" w:unhideWhenUsed="1"/>
+    <w:lsdException w:name="Smart Hyperlink" w:semiHidden="1" w:unhideWhenUsed="1"/>
+    <w:lsdException w:name="Hashtag" w:semiHidden="1" w:unhideWhenUsed="1"/>
+    <w:lsdException w:name="Unresolved Mention" w:semiHidden="1" w:unhideWhenUsed="1"/>
+    <w:lsdException w:name="Smart Link" w:semiHidden="1" w:unhideWhenUsed="1"/>
   </w:latentStyles>
   <w:style w:type="paragraph" w:default="1" w:styleId="Normal">
     <w:name w:val="Normal"/>

</xml_diff>